<commit_message>
Update AT04 Image Rendering Process By Richard Pountney.docx
</commit_message>
<xml_diff>
--- a/Informational Technology (Game Design)/Part 2 Redo/Prepare and complete image rendering processes/AT04 Image Rendering Process By Richard Pountney.docx
+++ b/Informational Technology (Game Design)/Part 2 Redo/Prepare and complete image rendering processes/AT04 Image Rendering Process By Richard Pountney.docx
@@ -4,13 +4,7 @@
   <w:body>
     <w:p>
       <w:r>
-        <w:t xml:space="preserve">Students are to render the 3 images defined in the design brief. Students </w:t>
-      </w:r>
-      <w:r>
-        <w:t>are</w:t>
-      </w:r>
-      <w:r>
-        <w:t xml:space="preserve"> then to email their lecturer the rendered images, which the lecturer will then provide feedback on the images. Students are then to render the 3 images again, implementing the feedback received. Students are then to submit the following:</w:t>
+        <w:t>Students are to render the 3 images defined in the design brief. Students are then to email their lecturer the rendered images, which the lecturer will then provide feedback on the images. Students are then to render the 3 images again, implementing the feedback received. Students are then to submit the following:</w:t>
       </w:r>
     </w:p>
     <w:p>
@@ -34,13 +28,8 @@
         </w:numPr>
       </w:pPr>
       <w:r>
-        <w:t xml:space="preserve">A document </w:t>
+        <w:t>A document specifying</w:t>
       </w:r>
-      <w:proofErr w:type="gramStart"/>
-      <w:r>
-        <w:t>specifying</w:t>
-      </w:r>
-      <w:proofErr w:type="gramEnd"/>
     </w:p>
     <w:p>
       <w:pPr>
@@ -51,13 +40,8 @@
         </w:numPr>
       </w:pPr>
       <w:r>
-        <w:t xml:space="preserve">what feedback was </w:t>
+        <w:t>what feedback was received</w:t>
       </w:r>
-      <w:proofErr w:type="gramStart"/>
-      <w:r>
-        <w:t>received</w:t>
-      </w:r>
-      <w:proofErr w:type="gramEnd"/>
     </w:p>
     <w:p>
       <w:pPr>

</xml_diff>